<commit_message>
redesigned database and use cases according to feedback.
</commit_message>
<xml_diff>
--- a/docs/Use cases tekstuele beschrijving.docx
+++ b/docs/Use cases tekstuele beschrijving.docx
@@ -1,6 +1,6 @@
 
 <file path=word/document.xml><?xml version="1.0" encoding="utf-8"?>
-<w:document xmlns:wpc="http://schemas.microsoft.com/office/word/2010/wordprocessingCanvas" xmlns:cx="http://schemas.microsoft.com/office/drawing/2014/chartex" xmlns:cx1="http://schemas.microsoft.com/office/drawing/2015/9/8/chartex" xmlns:mc="http://schemas.openxmlformats.org/markup-compatibility/2006" xmlns:o="urn:schemas-microsoft-com:office:office" xmlns:r="http://schemas.openxmlformats.org/officeDocument/2006/relationships" xmlns:m="http://schemas.openxmlformats.org/officeDocument/2006/math" xmlns:v="urn:schemas-microsoft-com:vml" xmlns:wp14="http://schemas.microsoft.com/office/word/2010/wordprocessingDrawing" xmlns:wp="http://schemas.openxmlformats.org/drawingml/2006/wordprocessingDrawing" xmlns:w10="urn:schemas-microsoft-com:office:word" xmlns:w="http://schemas.openxmlformats.org/wordprocessingml/2006/main" xmlns:w14="http://schemas.microsoft.com/office/word/2010/wordml" xmlns:w15="http://schemas.microsoft.com/office/word/2012/wordml" xmlns:w16se="http://schemas.microsoft.com/office/word/2015/wordml/symex" xmlns:wpg="http://schemas.microsoft.com/office/word/2010/wordprocessingGroup" xmlns:wpi="http://schemas.microsoft.com/office/word/2010/wordprocessingInk" xmlns:wne="http://schemas.microsoft.com/office/word/2006/wordml" xmlns:wps="http://schemas.microsoft.com/office/word/2010/wordprocessingShape" mc:Ignorable="w14 w15 w16se wp14">
+<w:document xmlns:wpc="http://schemas.microsoft.com/office/word/2010/wordprocessingCanvas" xmlns:cx="http://schemas.microsoft.com/office/drawing/2014/chartex" xmlns:cx1="http://schemas.microsoft.com/office/drawing/2015/9/8/chartex" xmlns:cx2="http://schemas.microsoft.com/office/drawing/2015/10/21/chartex" xmlns:cx3="http://schemas.microsoft.com/office/drawing/2016/5/9/chartex" xmlns:cx4="http://schemas.microsoft.com/office/drawing/2016/5/10/chartex" xmlns:cx5="http://schemas.microsoft.com/office/drawing/2016/5/11/chartex" xmlns:cx6="http://schemas.microsoft.com/office/drawing/2016/5/12/chartex" xmlns:cx7="http://schemas.microsoft.com/office/drawing/2016/5/13/chartex" xmlns:cx8="http://schemas.microsoft.com/office/drawing/2016/5/14/chartex" xmlns:mc="http://schemas.openxmlformats.org/markup-compatibility/2006" xmlns:aink="http://schemas.microsoft.com/office/drawing/2016/ink" xmlns:am3d="http://schemas.microsoft.com/office/drawing/2017/model3d" xmlns:o="urn:schemas-microsoft-com:office:office" xmlns:r="http://schemas.openxmlformats.org/officeDocument/2006/relationships" xmlns:m="http://schemas.openxmlformats.org/officeDocument/2006/math" xmlns:v="urn:schemas-microsoft-com:vml" xmlns:wp14="http://schemas.microsoft.com/office/word/2010/wordprocessingDrawing" xmlns:wp="http://schemas.openxmlformats.org/drawingml/2006/wordprocessingDrawing" xmlns:w10="urn:schemas-microsoft-com:office:word" xmlns:w="http://schemas.openxmlformats.org/wordprocessingml/2006/main" xmlns:w14="http://schemas.microsoft.com/office/word/2010/wordml" xmlns:w15="http://schemas.microsoft.com/office/word/2012/wordml" xmlns:w16cid="http://schemas.microsoft.com/office/word/2016/wordml/cid" xmlns:w16se="http://schemas.microsoft.com/office/word/2015/wordml/symex" xmlns:wpg="http://schemas.microsoft.com/office/word/2010/wordprocessingGroup" xmlns:wpi="http://schemas.microsoft.com/office/word/2010/wordprocessingInk" xmlns:wne="http://schemas.microsoft.com/office/word/2006/wordml" xmlns:wps="http://schemas.microsoft.com/office/word/2010/wordprocessingShape" mc:Ignorable="w14 w15 w16se w16cid wp14">
   <w:body>
     <w:p>
       <w:pPr>
@@ -265,7 +265,7 @@
           <w:noProof/>
           <w:lang w:val="nl-NL"/>
         </w:rPr>
-        <w:t>19-3-2018</w:t>
+        <w:t>20-3-2018</w:t>
       </w:r>
       <w:r>
         <w:rPr>
@@ -277,6 +277,10 @@
     <w:sdt>
       <w:sdtPr>
         <w:rPr>
+          <w:rFonts w:asciiTheme="minorHAnsi" w:eastAsiaTheme="minorHAnsi" w:hAnsiTheme="minorHAnsi" w:cstheme="minorBidi"/>
+          <w:color w:val="auto"/>
+          <w:sz w:val="22"/>
+          <w:szCs w:val="22"/>
           <w:lang w:val="nl-NL"/>
         </w:rPr>
         <w:id w:val="-947310583"/>
@@ -287,12 +291,8 @@
       </w:sdtPr>
       <w:sdtEndPr>
         <w:rPr>
-          <w:rFonts w:asciiTheme="minorHAnsi" w:eastAsiaTheme="minorHAnsi" w:hAnsiTheme="minorHAnsi" w:cstheme="minorBidi"/>
           <w:b/>
           <w:bCs/>
-          <w:color w:val="auto"/>
-          <w:sz w:val="22"/>
-          <w:szCs w:val="22"/>
         </w:rPr>
       </w:sdtEndPr>
       <w:sdtContent>
@@ -685,8 +685,6 @@
         </w:rPr>
         <w:br w:type="page"/>
       </w:r>
-      <w:bookmarkStart w:id="0" w:name="_GoBack"/>
-      <w:bookmarkEnd w:id="0"/>
     </w:p>
     <w:p>
       <w:pPr>
@@ -695,7 +693,7 @@
           <w:lang w:val="nl-NL"/>
         </w:rPr>
       </w:pPr>
-      <w:bookmarkStart w:id="1" w:name="_Toc509240162"/>
+      <w:bookmarkStart w:id="0" w:name="_Toc509240162"/>
       <w:r>
         <w:rPr>
           <w:lang w:val="nl-NL"/>
@@ -703,7 +701,7 @@
         <w:lastRenderedPageBreak/>
         <w:t>Use case 1: Beheerder biedt nieuwe services aan</w:t>
       </w:r>
-      <w:bookmarkEnd w:id="1"/>
+      <w:bookmarkEnd w:id="0"/>
     </w:p>
     <w:tbl>
       <w:tblPr>
@@ -853,7 +851,21 @@
               <w:rPr>
                 <w:lang w:val="nl-NL"/>
               </w:rPr>
-              <w:t>De beheerder kan via een speciale pagina nieuwe services toevoegen. De beheerder kan via een formulier aangeven welke service hij toegevoegd wil hebben, met extra configuratiedetails. De web applicatie doet vervolgens het werk.</w:t>
+              <w:t xml:space="preserve">De beheerder kan via een speciale pagina nieuwe services toevoegen. De beheerder kan via een formulier aangeven welke service hij toegevoegd wil hebben, met extra configuratiedetails. De </w:t>
+            </w:r>
+            <w:proofErr w:type="gramStart"/>
+            <w:r>
+              <w:rPr>
+                <w:lang w:val="nl-NL"/>
+              </w:rPr>
+              <w:t>web applicatie</w:t>
+            </w:r>
+            <w:proofErr w:type="gramEnd"/>
+            <w:r>
+              <w:rPr>
+                <w:lang w:val="nl-NL"/>
+              </w:rPr>
+              <w:t xml:space="preserve"> doet vervolgens het werk.</w:t>
             </w:r>
           </w:p>
         </w:tc>
@@ -1052,7 +1064,21 @@
               <w:rPr>
                 <w:lang w:val="nl-NL"/>
               </w:rPr>
-              <w:t xml:space="preserve">De beheerder gaat via een geautoriseerd account naar de “add web service” page. </w:t>
+              <w:t xml:space="preserve">De beheerder gaat via een geautoriseerd account naar de “add </w:t>
+            </w:r>
+            <w:proofErr w:type="gramStart"/>
+            <w:r>
+              <w:rPr>
+                <w:lang w:val="nl-NL"/>
+              </w:rPr>
+              <w:t>web service</w:t>
+            </w:r>
+            <w:proofErr w:type="gramEnd"/>
+            <w:r>
+              <w:rPr>
+                <w:lang w:val="nl-NL"/>
+              </w:rPr>
+              <w:t xml:space="preserve">” page. </w:t>
             </w:r>
           </w:p>
           <w:p>
@@ -1128,7 +1154,27 @@
               <w:rPr>
                 <w:lang w:val="nl-NL"/>
               </w:rPr>
-              <w:t xml:space="preserve">De web service scant de pagina waar de API beschreven is, en haalt alle get commando’s op. </w:t>
+              <w:t xml:space="preserve">De </w:t>
+            </w:r>
+            <w:proofErr w:type="gramStart"/>
+            <w:r>
+              <w:rPr>
+                <w:lang w:val="nl-NL"/>
+              </w:rPr>
+              <w:t>web service</w:t>
+            </w:r>
+            <w:proofErr w:type="gramEnd"/>
+            <w:r>
+              <w:rPr>
+                <w:lang w:val="nl-NL"/>
+              </w:rPr>
+              <w:t xml:space="preserve"> scant de pagina waar de API beschreven is, en haalt alle get commando’s op. </w:t>
+            </w:r>
+            <w:r>
+              <w:rPr>
+                <w:lang w:val="nl-NL"/>
+              </w:rPr>
+              <w:t>[1]</w:t>
             </w:r>
           </w:p>
           <w:p>
@@ -1147,7 +1193,21 @@
               <w:rPr>
                 <w:lang w:val="nl-NL"/>
               </w:rPr>
-              <w:t xml:space="preserve">De web service transformeert de get commando’s naar tekst-objecten, waarbij de beheerder de objecten(informatie) kan kiezen die hij/zij wil weergeven. </w:t>
+              <w:t xml:space="preserve">De </w:t>
+            </w:r>
+            <w:proofErr w:type="gramStart"/>
+            <w:r>
+              <w:rPr>
+                <w:lang w:val="nl-NL"/>
+              </w:rPr>
+              <w:t>web service</w:t>
+            </w:r>
+            <w:proofErr w:type="gramEnd"/>
+            <w:r>
+              <w:rPr>
+                <w:lang w:val="nl-NL"/>
+              </w:rPr>
+              <w:t xml:space="preserve"> transformeert de get commando’s naar tekst-objecten, waarbij de beheerder de objecten(informatie) kan kiezen die hij/zij wil weergeven. </w:t>
             </w:r>
           </w:p>
           <w:p>
@@ -1166,7 +1226,21 @@
               <w:rPr>
                 <w:lang w:val="nl-NL"/>
               </w:rPr>
-              <w:t xml:space="preserve">De web service weergeeft een 9 tal kolommen die opgestapeld zijn in een A4 formaat. De beheerder kan de objecten uit stap 8 slepen naar de desbetreffende kolom. </w:t>
+              <w:t xml:space="preserve">De </w:t>
+            </w:r>
+            <w:proofErr w:type="gramStart"/>
+            <w:r>
+              <w:rPr>
+                <w:lang w:val="nl-NL"/>
+              </w:rPr>
+              <w:t>web service</w:t>
+            </w:r>
+            <w:proofErr w:type="gramEnd"/>
+            <w:r>
+              <w:rPr>
+                <w:lang w:val="nl-NL"/>
+              </w:rPr>
+              <w:t xml:space="preserve"> weergeeft een 9 tal kolommen die opgestapeld zijn in een A4 formaat. De beheerder kan de objecten uit stap 8 slepen naar de desbetreffende kolom. </w:t>
             </w:r>
           </w:p>
           <w:p>
@@ -1185,7 +1259,21 @@
               <w:rPr>
                 <w:lang w:val="nl-NL"/>
               </w:rPr>
-              <w:t xml:space="preserve">Als er op bevestigd wordt gedrukt dan wordt de pagina aangemaakt met de kolommen en de informatie die hierbij hoort. De backend zorgt ervoor dat er automatisch get-calls naar de API worden verstuurd.   </w:t>
+              <w:t xml:space="preserve">Als </w:t>
+            </w:r>
+            <w:proofErr w:type="gramStart"/>
+            <w:r>
+              <w:rPr>
+                <w:lang w:val="nl-NL"/>
+              </w:rPr>
+              <w:t>er op</w:t>
+            </w:r>
+            <w:proofErr w:type="gramEnd"/>
+            <w:r>
+              <w:rPr>
+                <w:lang w:val="nl-NL"/>
+              </w:rPr>
+              <w:t xml:space="preserve"> bevestigd wordt gedrukt dan wordt de pagina aangemaakt met de kolommen en de informatie die hierbij hoort. De backend zorgt ervoor dat er automatisch get-calls naar de API worden verstuurd.   </w:t>
             </w:r>
           </w:p>
         </w:tc>
@@ -1244,7 +1332,35 @@
               <w:rPr>
                 <w:lang w:val="nl-NL"/>
               </w:rPr>
-              <w:t>Stap 7 t/m 10 zijn alleen mogelijk als de web service scan met dergelijke resultaten komt. Indien dit niet het geval is zal er een request gestuurd worden naar de developer, met informatie over de API.</w:t>
+              <w:t xml:space="preserve">Stap 7 t/m 10 zijn alleen mogelijk als de </w:t>
+            </w:r>
+            <w:proofErr w:type="gramStart"/>
+            <w:r>
+              <w:rPr>
+                <w:lang w:val="nl-NL"/>
+              </w:rPr>
+              <w:t>web service</w:t>
+            </w:r>
+            <w:proofErr w:type="gramEnd"/>
+            <w:r>
+              <w:rPr>
+                <w:lang w:val="nl-NL"/>
+              </w:rPr>
+              <w:t xml:space="preserve"> scan met dergelijke resultaten komt. </w:t>
+            </w:r>
+            <w:r>
+              <w:rPr>
+                <w:lang w:val="nl-NL"/>
+              </w:rPr>
+              <w:t xml:space="preserve">Komt met informatieve melding. </w:t>
+            </w:r>
+            <w:bookmarkStart w:id="1" w:name="_GoBack"/>
+            <w:bookmarkEnd w:id="1"/>
+            <w:r>
+              <w:rPr>
+                <w:lang w:val="nl-NL"/>
+              </w:rPr>
+              <w:t>Indien dit niet het geval is zal er een request gestuurd worden naar de developer, met informatie over de API.</w:t>
             </w:r>
           </w:p>
         </w:tc>
@@ -1672,7 +1788,21 @@
               <w:rPr>
                 <w:lang w:val="nl-NL"/>
               </w:rPr>
-              <w:t xml:space="preserve">De web service neemt deze gegevens en vergelijkt deze tegen de gegevens van de digitale schoolomgeving. </w:t>
+              <w:t xml:space="preserve">De </w:t>
+            </w:r>
+            <w:proofErr w:type="gramStart"/>
+            <w:r>
+              <w:rPr>
+                <w:lang w:val="nl-NL"/>
+              </w:rPr>
+              <w:t>web service</w:t>
+            </w:r>
+            <w:proofErr w:type="gramEnd"/>
+            <w:r>
+              <w:rPr>
+                <w:lang w:val="nl-NL"/>
+              </w:rPr>
+              <w:t xml:space="preserve"> neemt deze gegevens en vergelijkt deze tegen de gegevens van de digitale schoolomgeving. </w:t>
             </w:r>
             <w:r>
               <w:rPr>
@@ -1977,13 +2107,7 @@
               <w:rPr>
                 <w:lang w:val="nl-NL"/>
               </w:rPr>
-              <w:t xml:space="preserve">De gebruiker kan school-services benutten zonder opnieuw in te loggen. De services zijn op voorhand al gepersonaliseerd. </w:t>
-            </w:r>
-            <w:r>
-              <w:rPr>
-                <w:lang w:val="nl-NL"/>
-              </w:rPr>
-              <w:t xml:space="preserve"> </w:t>
+              <w:t xml:space="preserve">De gebruiker kan school-services benutten zonder opnieuw in te loggen. De services zijn op voorhand al gepersonaliseerd.  </w:t>
             </w:r>
           </w:p>
         </w:tc>
@@ -2088,19 +2212,7 @@
               <w:rPr>
                 <w:lang w:val="nl-NL"/>
               </w:rPr>
-              <w:t>Hierbij wor</w:t>
-            </w:r>
-            <w:r>
-              <w:rPr>
-                <w:lang w:val="nl-NL"/>
-              </w:rPr>
-              <w:t xml:space="preserve">dt aangenomen dat use case 2 succesvol is doorlopen. </w:t>
-            </w:r>
-            <w:r>
-              <w:rPr>
-                <w:lang w:val="nl-NL"/>
-              </w:rPr>
-              <w:t xml:space="preserve"> </w:t>
+              <w:t xml:space="preserve">Hierbij wordt aangenomen dat use case 2 succesvol is doorlopen.  </w:t>
             </w:r>
           </w:p>
         </w:tc>
@@ -2156,7 +2268,21 @@
               <w:rPr>
                 <w:lang w:val="nl-NL"/>
               </w:rPr>
-              <w:t xml:space="preserve">De web service neemt de naam van de gebruiker en zorgt ervoor dat deze gebruikt wordt om de services(e-mail, canvas) te personaliseren. </w:t>
+              <w:t xml:space="preserve">De web service neemt de naam van de gebruiker en zorgt ervoor dat deze gebruikt wordt om de </w:t>
+            </w:r>
+            <w:proofErr w:type="gramStart"/>
+            <w:r>
+              <w:rPr>
+                <w:lang w:val="nl-NL"/>
+              </w:rPr>
+              <w:t>services(</w:t>
+            </w:r>
+            <w:proofErr w:type="gramEnd"/>
+            <w:r>
+              <w:rPr>
+                <w:lang w:val="nl-NL"/>
+              </w:rPr>
+              <w:t xml:space="preserve">e-mail, canvas) te personaliseren. </w:t>
             </w:r>
           </w:p>
           <w:p>
@@ -2175,7 +2301,21 @@
               <w:rPr>
                 <w:lang w:val="nl-NL"/>
               </w:rPr>
-              <w:t xml:space="preserve">De web service van de gebruiker is volledig gepersonaliseerd. De gebruiker kan de services nu benaderen en gebruiken. </w:t>
+              <w:t xml:space="preserve">De </w:t>
+            </w:r>
+            <w:proofErr w:type="gramStart"/>
+            <w:r>
+              <w:rPr>
+                <w:lang w:val="nl-NL"/>
+              </w:rPr>
+              <w:t>web service</w:t>
+            </w:r>
+            <w:proofErr w:type="gramEnd"/>
+            <w:r>
+              <w:rPr>
+                <w:lang w:val="nl-NL"/>
+              </w:rPr>
+              <w:t xml:space="preserve"> van de gebruiker is volledig gepersonaliseerd. De gebruiker kan de services nu benaderen en gebruiken. </w:t>
             </w:r>
           </w:p>
         </w:tc>
@@ -2293,11 +2433,19 @@
               </w:rPr>
               <w:t xml:space="preserve">De webpagina van de gebruiker is volledig gepersonaliseerd. De gebruiker kan de </w:t>
             </w:r>
-            <w:r>
-              <w:rPr>
-                <w:lang w:val="nl-NL"/>
-              </w:rPr>
-              <w:t xml:space="preserve">web service gebruiken. </w:t>
+            <w:proofErr w:type="gramStart"/>
+            <w:r>
+              <w:rPr>
+                <w:lang w:val="nl-NL"/>
+              </w:rPr>
+              <w:t>web service</w:t>
+            </w:r>
+            <w:proofErr w:type="gramEnd"/>
+            <w:r>
+              <w:rPr>
+                <w:lang w:val="nl-NL"/>
+              </w:rPr>
+              <w:t xml:space="preserve"> gebruiken. </w:t>
             </w:r>
           </w:p>
         </w:tc>
@@ -2998,19 +3146,7 @@
               <w:rPr>
                 <w:lang w:val="nl-NL"/>
               </w:rPr>
-              <w:t xml:space="preserve">De gebruiker kan </w:t>
-            </w:r>
-            <w:r>
-              <w:rPr>
-                <w:lang w:val="nl-NL"/>
-              </w:rPr>
-              <w:t>extra informatie aanvragen over de navigatie en het gebruik binnen het systeem.</w:t>
-            </w:r>
-            <w:r>
-              <w:rPr>
-                <w:lang w:val="nl-NL"/>
-              </w:rPr>
-              <w:t xml:space="preserve">   </w:t>
+              <w:t xml:space="preserve">De gebruiker kan extra informatie aanvragen over de navigatie en het gebruik binnen het systeem.   </w:t>
             </w:r>
           </w:p>
         </w:tc>
@@ -3320,19 +3456,7 @@
               <w:rPr>
                 <w:lang w:val="nl-NL"/>
               </w:rPr>
-              <w:t xml:space="preserve">De gebruiker </w:t>
-            </w:r>
-            <w:r>
-              <w:rPr>
-                <w:lang w:val="nl-NL"/>
-              </w:rPr>
-              <w:t xml:space="preserve">krijgt aanvullende informatie van de beheerder en kan hiermee aan de slag. </w:t>
-            </w:r>
-            <w:r>
-              <w:rPr>
-                <w:lang w:val="nl-NL"/>
-              </w:rPr>
-              <w:t xml:space="preserve">  </w:t>
+              <w:t xml:space="preserve">De gebruiker krijgt aanvullende informatie van de beheerder en kan hiermee aan de slag.   </w:t>
             </w:r>
           </w:p>
         </w:tc>
@@ -3356,7 +3480,7 @@
 </file>
 
 <file path=word/numbering.xml><?xml version="1.0" encoding="utf-8"?>
-<w:numbering xmlns:wpc="http://schemas.microsoft.com/office/word/2010/wordprocessingCanvas" xmlns:cx="http://schemas.microsoft.com/office/drawing/2014/chartex" xmlns:cx1="http://schemas.microsoft.com/office/drawing/2015/9/8/chartex" xmlns:mc="http://schemas.openxmlformats.org/markup-compatibility/2006" xmlns:o="urn:schemas-microsoft-com:office:office" xmlns:r="http://schemas.openxmlformats.org/officeDocument/2006/relationships" xmlns:m="http://schemas.openxmlformats.org/officeDocument/2006/math" xmlns:v="urn:schemas-microsoft-com:vml" xmlns:wp14="http://schemas.microsoft.com/office/word/2010/wordprocessingDrawing" xmlns:wp="http://schemas.openxmlformats.org/drawingml/2006/wordprocessingDrawing" xmlns:w10="urn:schemas-microsoft-com:office:word" xmlns:w="http://schemas.openxmlformats.org/wordprocessingml/2006/main" xmlns:w14="http://schemas.microsoft.com/office/word/2010/wordml" xmlns:w15="http://schemas.microsoft.com/office/word/2012/wordml" xmlns:w16se="http://schemas.microsoft.com/office/word/2015/wordml/symex" xmlns:wpg="http://schemas.microsoft.com/office/word/2010/wordprocessingGroup" xmlns:wpi="http://schemas.microsoft.com/office/word/2010/wordprocessingInk" xmlns:wne="http://schemas.microsoft.com/office/word/2006/wordml" xmlns:wps="http://schemas.microsoft.com/office/word/2010/wordprocessingShape" mc:Ignorable="w14 w15 w16se wp14">
+<w:numbering xmlns:wpc="http://schemas.microsoft.com/office/word/2010/wordprocessingCanvas" xmlns:cx="http://schemas.microsoft.com/office/drawing/2014/chartex" xmlns:cx1="http://schemas.microsoft.com/office/drawing/2015/9/8/chartex" xmlns:cx2="http://schemas.microsoft.com/office/drawing/2015/10/21/chartex" xmlns:cx3="http://schemas.microsoft.com/office/drawing/2016/5/9/chartex" xmlns:cx4="http://schemas.microsoft.com/office/drawing/2016/5/10/chartex" xmlns:cx5="http://schemas.microsoft.com/office/drawing/2016/5/11/chartex" xmlns:cx6="http://schemas.microsoft.com/office/drawing/2016/5/12/chartex" xmlns:cx7="http://schemas.microsoft.com/office/drawing/2016/5/13/chartex" xmlns:cx8="http://schemas.microsoft.com/office/drawing/2016/5/14/chartex" xmlns:mc="http://schemas.openxmlformats.org/markup-compatibility/2006" xmlns:aink="http://schemas.microsoft.com/office/drawing/2016/ink" xmlns:am3d="http://schemas.microsoft.com/office/drawing/2017/model3d" xmlns:o="urn:schemas-microsoft-com:office:office" xmlns:r="http://schemas.openxmlformats.org/officeDocument/2006/relationships" xmlns:m="http://schemas.openxmlformats.org/officeDocument/2006/math" xmlns:v="urn:schemas-microsoft-com:vml" xmlns:wp14="http://schemas.microsoft.com/office/word/2010/wordprocessingDrawing" xmlns:wp="http://schemas.openxmlformats.org/drawingml/2006/wordprocessingDrawing" xmlns:w10="urn:schemas-microsoft-com:office:word" xmlns:w="http://schemas.openxmlformats.org/wordprocessingml/2006/main" xmlns:w14="http://schemas.microsoft.com/office/word/2010/wordml" xmlns:w15="http://schemas.microsoft.com/office/word/2012/wordml" xmlns:w16cid="http://schemas.microsoft.com/office/word/2016/wordml/cid" xmlns:w16se="http://schemas.microsoft.com/office/word/2015/wordml/symex" xmlns:wpg="http://schemas.microsoft.com/office/word/2010/wordprocessingGroup" xmlns:wpi="http://schemas.microsoft.com/office/word/2010/wordprocessingInk" xmlns:wne="http://schemas.microsoft.com/office/word/2006/wordml" xmlns:wps="http://schemas.microsoft.com/office/word/2010/wordprocessingShape" mc:Ignorable="w14 w15 w16se w16cid wp14">
   <w:abstractNum w:abstractNumId="0" w15:restartNumberingAfterBreak="0">
     <w:nsid w:val="0DFF16D4"/>
     <w:multiLevelType w:val="hybridMultilevel"/>
@@ -4189,7 +4313,7 @@
 </file>
 
 <file path=word/styles.xml><?xml version="1.0" encoding="utf-8"?>
-<w:styles xmlns:mc="http://schemas.openxmlformats.org/markup-compatibility/2006" xmlns:r="http://schemas.openxmlformats.org/officeDocument/2006/relationships" xmlns:w="http://schemas.openxmlformats.org/wordprocessingml/2006/main" xmlns:w14="http://schemas.microsoft.com/office/word/2010/wordml" xmlns:w15="http://schemas.microsoft.com/office/word/2012/wordml" xmlns:w16se="http://schemas.microsoft.com/office/word/2015/wordml/symex" mc:Ignorable="w14 w15 w16se">
+<w:styles xmlns:mc="http://schemas.openxmlformats.org/markup-compatibility/2006" xmlns:r="http://schemas.openxmlformats.org/officeDocument/2006/relationships" xmlns:w="http://schemas.openxmlformats.org/wordprocessingml/2006/main" xmlns:w14="http://schemas.microsoft.com/office/word/2010/wordml" xmlns:w15="http://schemas.microsoft.com/office/word/2012/wordml" xmlns:w16cid="http://schemas.microsoft.com/office/word/2016/wordml/cid" xmlns:w16se="http://schemas.microsoft.com/office/word/2015/wordml/symex" mc:Ignorable="w14 w15 w16se w16cid">
   <w:docDefaults>
     <w:rPrDefault>
       <w:rPr>
@@ -4205,7 +4329,7 @@
       </w:pPr>
     </w:pPrDefault>
   </w:docDefaults>
-  <w:latentStyles w:defLockedState="0" w:defUIPriority="99" w:defSemiHidden="0" w:defUnhideWhenUsed="0" w:defQFormat="0" w:count="371">
+  <w:latentStyles w:defLockedState="0" w:defUIPriority="99" w:defSemiHidden="0" w:defUnhideWhenUsed="0" w:defQFormat="0" w:count="375">
     <w:lsdException w:name="Normal" w:uiPriority="0" w:qFormat="1"/>
     <w:lsdException w:name="heading 1" w:uiPriority="9" w:qFormat="1"/>
     <w:lsdException w:name="heading 2" w:semiHidden="1" w:uiPriority="9" w:unhideWhenUsed="1" w:qFormat="1"/>
@@ -4311,7 +4435,6 @@
     <w:lsdException w:name="HTML Sample" w:semiHidden="1" w:unhideWhenUsed="1"/>
     <w:lsdException w:name="HTML Typewriter" w:semiHidden="1" w:unhideWhenUsed="1"/>
     <w:lsdException w:name="HTML Variable" w:semiHidden="1" w:unhideWhenUsed="1"/>
-    <w:lsdException w:name="Normal Table" w:semiHidden="1" w:unhideWhenUsed="1"/>
     <w:lsdException w:name="annotation subject" w:semiHidden="1" w:unhideWhenUsed="1"/>
     <w:lsdException w:name="No List" w:semiHidden="1" w:unhideWhenUsed="1"/>
     <w:lsdException w:name="Outline List 1" w:semiHidden="1" w:unhideWhenUsed="1"/>
@@ -4355,10 +4478,8 @@
     <w:lsdException w:name="Table Elegant" w:semiHidden="1" w:unhideWhenUsed="1"/>
     <w:lsdException w:name="Table Professional" w:semiHidden="1" w:unhideWhenUsed="1"/>
     <w:lsdException w:name="Table Subtle 1" w:semiHidden="1" w:unhideWhenUsed="1"/>
-    <w:lsdException w:name="Table Subtle 2" w:semiHidden="1" w:unhideWhenUsed="1"/>
     <w:lsdException w:name="Table Web 1" w:semiHidden="1" w:unhideWhenUsed="1"/>
     <w:lsdException w:name="Table Web 2" w:semiHidden="1" w:unhideWhenUsed="1"/>
-    <w:lsdException w:name="Table Web 3" w:semiHidden="1" w:unhideWhenUsed="1"/>
     <w:lsdException w:name="Balloon Text" w:semiHidden="1" w:unhideWhenUsed="1"/>
     <w:lsdException w:name="Table Grid" w:uiPriority="39"/>
     <w:lsdException w:name="Table Theme" w:semiHidden="1" w:unhideWhenUsed="1"/>
@@ -4577,6 +4698,10 @@
     <w:lsdException w:name="List Table 5 Dark Accent 6" w:uiPriority="50"/>
     <w:lsdException w:name="List Table 6 Colorful Accent 6" w:uiPriority="51"/>
     <w:lsdException w:name="List Table 7 Colorful Accent 6" w:uiPriority="52"/>
+    <w:lsdException w:name="Mention" w:semiHidden="1" w:unhideWhenUsed="1"/>
+    <w:lsdException w:name="Smart Hyperlink" w:semiHidden="1" w:unhideWhenUsed="1"/>
+    <w:lsdException w:name="Hashtag" w:semiHidden="1" w:unhideWhenUsed="1"/>
+    <w:lsdException w:name="Unresolved Mention" w:semiHidden="1" w:unhideWhenUsed="1"/>
   </w:latentStyles>
   <w:style w:type="paragraph" w:default="1" w:styleId="Standaard">
     <w:name w:val="Normal"/>
@@ -5277,7 +5402,7 @@
 </file>
 
 <file path=customXml/itemProps1.xml><?xml version="1.0" encoding="utf-8"?>
-<ds:datastoreItem xmlns:ds="http://schemas.openxmlformats.org/officeDocument/2006/customXml" ds:itemID="{7CE371F6-AD86-4CDB-97F3-10BC6B884079}">
+<ds:datastoreItem xmlns:ds="http://schemas.openxmlformats.org/officeDocument/2006/customXml" ds:itemID="{46627489-45E6-43F2-86B7-954A70005906}">
   <ds:schemaRefs>
     <ds:schemaRef ds:uri="http://schemas.openxmlformats.org/officeDocument/2006/bibliography"/>
   </ds:schemaRefs>

</xml_diff>